<commit_message>
Uploaded burndown charts to planning/standup documents
</commit_message>
<xml_diff>
--- a/docs/planning/Sprint3.docx
+++ b/docs/planning/Sprint3.docx
@@ -55,15 +55,7 @@
         </w:numPr>
       </w:pPr>
       <w:r>
-        <w:t xml:space="preserve">How many hours you </w:t>
-      </w:r>
-      <w:proofErr w:type="gramStart"/>
-      <w:r>
-        <w:t>have to</w:t>
-      </w:r>
-      <w:proofErr w:type="gramEnd"/>
-      <w:r>
-        <w:t xml:space="preserve"> work on this project this sprint</w:t>
+        <w:t>How many hours you have to work on this project this sprint</w:t>
       </w:r>
     </w:p>
     <w:p>
@@ -88,13 +80,8 @@
         </w:numPr>
       </w:pPr>
       <w:r>
-        <w:t>Who is going to be here on what days (vacation / other class priorities</w:t>
-      </w:r>
-      <w:proofErr w:type="gramStart"/>
-      <w:r>
-        <w:t>)</w:t>
-      </w:r>
-      <w:proofErr w:type="gramEnd"/>
+        <w:t>Who is going to be here on what days (vacation / other class priorities)</w:t>
+      </w:r>
     </w:p>
     <w:p>
       <w:pPr>
@@ -439,17 +426,28 @@
           <w:ilvl w:val="0"/>
           <w:numId w:val="1"/>
         </w:numPr>
-      </w:pPr>
-      <w:r>
-        <w:t>Create a spreadsheet graph for burndown by totaling up the size estimates and setting that as your amount of work left to do. (</w:t>
-      </w:r>
-      <w:proofErr w:type="gramStart"/>
-      <w:r>
-        <w:t>commit</w:t>
-      </w:r>
-      <w:proofErr w:type="gramEnd"/>
-      <w:r>
-        <w:t xml:space="preserve"> and push to /docs/planning/SprintXBurndown.xlsx)</w:t>
+        <w:pBdr>
+          <w:bottom w:val="single" w:sz="6" w:space="1" w:color="auto"/>
+        </w:pBdr>
+      </w:pPr>
+      <w:r>
+        <w:t>Create a spreadsheet graph for burndown by totaling up the size estimates and setting that as your amount of work left to do. (commit and push to /docs/planning/SprintXBurndown.xlsx)</w:t>
+      </w:r>
+    </w:p>
+    <w:p>
+      <w:pPr>
+        <w:pStyle w:val="ListParagraph"/>
+        <w:rPr>
+          <w:b/>
+          <w:bCs/>
+        </w:rPr>
+      </w:pPr>
+      <w:r>
+        <w:rPr>
+          <w:b/>
+          <w:bCs/>
+        </w:rPr>
+        <w:t>BURNDOWN CHART INCLUDED AS SCREENSHOT IN THIS DOCUMENT</w:t>
       </w:r>
     </w:p>
     <w:p>
@@ -735,7 +733,6 @@
     <w:p/>
     <w:p>
       <w:r>
-        <w:lastRenderedPageBreak/>
         <w:t>Log in</w:t>
       </w:r>
       <w:r>
@@ -750,15 +747,7 @@
         <w:t xml:space="preserve">Upon completion, this page should </w:t>
       </w:r>
       <w:r>
-        <w:t xml:space="preserve">display text fields that allow a user to input their username and password to log into the website. The username should </w:t>
-      </w:r>
-      <w:proofErr w:type="gramStart"/>
-      <w:r>
-        <w:t>be located in</w:t>
-      </w:r>
-      <w:proofErr w:type="gramEnd"/>
-      <w:r>
-        <w:t xml:space="preserve"> the database to determine that a user with the given username does exist, and their password should be passed through the Django encryption and verified that the encryptions match. If either the username does not exist, or the password does not match, </w:t>
+        <w:t xml:space="preserve">display text fields that allow a user to input their username and password to log into the website. The username should be located in the database to determine that a user with the given username does exist, and their password should be passed through the Django encryption and verified that the encryptions match. If either the username does not exist, or the password does not match, </w:t>
       </w:r>
       <w:r>
         <w:t>an appropriate error message should be displayed. If the user info is correct, then the user should be logged into the website, and be redirected to</w:t>
@@ -870,7 +859,6 @@
     <w:p/>
     <w:p>
       <w:r>
-        <w:lastRenderedPageBreak/>
         <w:t>Populate</w:t>
       </w:r>
       <w:r>
@@ -1090,7 +1078,6 @@
     <w:p/>
     <w:p>
       <w:r>
-        <w:lastRenderedPageBreak/>
         <w:t>Customer account page (change username, update balance)</w:t>
       </w:r>
     </w:p>
@@ -1183,15 +1170,7 @@
         <w:t>Upon completion, this document should be filled out,</w:t>
       </w:r>
       <w:r>
-        <w:t xml:space="preserve"> including a screenshot of the </w:t>
-      </w:r>
-      <w:proofErr w:type="spellStart"/>
-      <w:r>
-        <w:t>Github</w:t>
-      </w:r>
-      <w:proofErr w:type="spellEnd"/>
-      <w:r>
-        <w:t xml:space="preserve"> Project Board and the Burndown chart. Additionally, Writeups for each standup meeting should be completed.</w:t>
+        <w:t xml:space="preserve"> including a screenshot of the Github Project Board and the Burndown chart. Additionally, Writeups for each standup meeting should be completed.</w:t>
       </w:r>
     </w:p>
     <w:p>
@@ -1281,13 +1260,8 @@
       <w:r>
         <w:tab/>
       </w:r>
-      <w:proofErr w:type="spellStart"/>
-      <w:r>
-        <w:t>Github</w:t>
-      </w:r>
-      <w:proofErr w:type="spellEnd"/>
-      <w:r>
-        <w:t xml:space="preserve"> Project backlog</w:t>
+      <w:r>
+        <w:t>Github Project backlog</w:t>
       </w:r>
     </w:p>
     <w:p>
@@ -1342,7 +1316,6 @@
         <w:rPr>
           <w:noProof/>
         </w:rPr>
-        <w:lastRenderedPageBreak/>
         <w:drawing>
           <wp:inline distT="0" distB="0" distL="0" distR="0" wp14:anchorId="6FB861B2" wp14:editId="3AA44C54">
             <wp:extent cx="5943600" cy="3564890"/>
@@ -1372,6 +1345,61 @@
                     <a:prstGeom prst="rect">
                       <a:avLst/>
                     </a:prstGeom>
+                  </pic:spPr>
+                </pic:pic>
+              </a:graphicData>
+            </a:graphic>
+          </wp:inline>
+        </w:drawing>
+      </w:r>
+    </w:p>
+    <w:p>
+      <w:r>
+        <w:rPr>
+          <w:noProof/>
+        </w:rPr>
+        <w:drawing>
+          <wp:inline distT="0" distB="0" distL="0" distR="0" wp14:anchorId="5F42E521" wp14:editId="62B0D693">
+            <wp:extent cx="5943600" cy="3992880"/>
+            <wp:effectExtent l="0" t="0" r="0" b="7620"/>
+            <wp:docPr id="2" name="Picture 2"/>
+            <wp:cNvGraphicFramePr>
+              <a:graphicFrameLocks xmlns:a="http://schemas.openxmlformats.org/drawingml/2006/main" noChangeAspect="1"/>
+            </wp:cNvGraphicFramePr>
+            <a:graphic xmlns:a="http://schemas.openxmlformats.org/drawingml/2006/main">
+              <a:graphicData uri="http://schemas.openxmlformats.org/drawingml/2006/picture">
+                <pic:pic xmlns:pic="http://schemas.openxmlformats.org/drawingml/2006/picture">
+                  <pic:nvPicPr>
+                    <pic:cNvPr id="0" name="Picture 1"/>
+                    <pic:cNvPicPr>
+                      <a:picLocks noChangeAspect="1" noChangeArrowheads="1"/>
+                    </pic:cNvPicPr>
+                  </pic:nvPicPr>
+                  <pic:blipFill>
+                    <a:blip r:embed="rId6">
+                      <a:extLst>
+                        <a:ext uri="{28A0092B-C50C-407E-A947-70E740481C1C}">
+                          <a14:useLocalDpi xmlns:a14="http://schemas.microsoft.com/office/drawing/2010/main" val="0"/>
+                        </a:ext>
+                      </a:extLst>
+                    </a:blip>
+                    <a:srcRect/>
+                    <a:stretch>
+                      <a:fillRect/>
+                    </a:stretch>
+                  </pic:blipFill>
+                  <pic:spPr bwMode="auto">
+                    <a:xfrm>
+                      <a:off x="0" y="0"/>
+                      <a:ext cx="5943600" cy="3992880"/>
+                    </a:xfrm>
+                    <a:prstGeom prst="rect">
+                      <a:avLst/>
+                    </a:prstGeom>
+                    <a:noFill/>
+                    <a:ln>
+                      <a:noFill/>
+                    </a:ln>
                   </pic:spPr>
                 </pic:pic>
               </a:graphicData>

</xml_diff>